<commit_message>
The Boss: update report
</commit_message>
<xml_diff>
--- a/report/Báo cáo v0.2.docx
+++ b/report/Báo cáo v0.2.docx
@@ -4280,7 +4280,7 @@
         <w:rPr>
           <w:szCs w:val="26"/>
         </w:rPr>
-        <w:t>Từ khi ra đời, máy tính đã nhanh chóng phát triển và đóng một vai trò rất quan trọng trong nghiên cứu khoa học kỹ thuật cũng như trong đời sống. Nhưng một máy tính dù có mạnh đến đâu chăng nữa, cũng chỉ có thể làm việc theo một chương trình đã được hoạch định sẵn bởi lập trình viên.</w:t>
+        <w:t>Thế giới ngày nay đã có nhiều tiến bộ mạnh mẽ về công nghệ thông tin</w:t>
       </w:r>
       <w:r>
         <w:rPr>
@@ -4292,6 +4292,42 @@
         <w:rPr>
           <w:szCs w:val="26"/>
         </w:rPr>
+        <w:t>từ một tiềm năng thông tin đã trở thành một tài nguyên thực sự</w:t>
+      </w:r>
+      <w:r>
+        <w:rPr>
+          <w:szCs w:val="26"/>
+        </w:rPr>
+        <w:t xml:space="preserve">, </w:t>
+      </w:r>
+      <w:r>
+        <w:rPr>
+          <w:szCs w:val="26"/>
+        </w:rPr>
+        <w:t xml:space="preserve">cùng với đó </w:t>
+      </w:r>
+      <w:r>
+        <w:rPr>
+          <w:szCs w:val="26"/>
+        </w:rPr>
+        <w:t xml:space="preserve">từ khi ra đời </w:t>
+      </w:r>
+      <w:r>
+        <w:rPr>
+          <w:szCs w:val="26"/>
+        </w:rPr>
+        <w:t>máy tính đã nhanh chóng phát triển và đóng một vai trò rất quan trọng trong nghiên cứu khoa học kỹ thuật cũng như trong đời sống. Nhưng một máy tính dù có mạnh đến đâu chăng nữa, cũng chỉ có thể làm việc theo một chương trình đã được hoạch định sẵn bởi lập trình viên.</w:t>
+      </w:r>
+      <w:r>
+        <w:rPr>
+          <w:szCs w:val="26"/>
+        </w:rPr>
+        <w:t xml:space="preserve"> </w:t>
+      </w:r>
+      <w:r>
+        <w:rPr>
+          <w:szCs w:val="26"/>
+        </w:rPr>
         <w:t>Nó vẫn không có khả năng liên tưởng, kết nối sự việc này với sự việc khác, và quan trọng hơn hết là khả năng sáng tạo như con người</w:t>
       </w:r>
       <w:r>
@@ -4325,10 +4361,16 @@
         <w:t>u</w:t>
       </w:r>
       <w:r>
-        <w:t xml:space="preserve"> mà hơn thế ngày càng được đưa vào các ứng dụng thực tế. Trong số các lĩnh vực học máy, bài toán nhận dạng mẫu được quan tâm rất nhiều và cũng đạt được rất nhiều thành công rực rỡ có ý nghĩa thực tế lớn có thể kể đến như nhận dạng chữ in dùng trong quá trình xử lý tự động của các thư viện, cơ quan hành chính, nhận dạng chữ viết tay dùng trong các khâu xử lý bưu phẩm tại bưu điện hay, xử lý đ</w:t>
-      </w:r>
-      <w:r>
-        <w:t>iểm tự động tại các trường học. Do đó xu hướng xây dựng các ứng dụng sử dụng các công nghệ trí tuệ nhân tạo đang là một nghành công nghiệp hứa hẹn đầy tiềm năng.</w:t>
+        <w:t xml:space="preserve"> mà hơn thế ngày càng được đưa vào</w:t>
+      </w:r>
+      <w:r>
+        <w:t xml:space="preserve"> các ứng dụng thực tế. Trong </w:t>
+      </w:r>
+      <w:r>
+        <w:t>lĩnh vực học máy, bài toán nhận dạng mẫu được quan tâm rất nhiều và cũng đạt được rất nhiều thành công rực rỡ có ý nghĩa thực tế lớn có thể kể đến như nhận dạng chữ in dùng trong quá trình xử lý tự động của các thư viện, cơ quan hành chính, nhận dạng chữ viết tay dùng trong các khâu xử lý bưu phẩm tại bưu điện hay, xử lý đ</w:t>
+      </w:r>
+      <w:r>
+        <w:t>iểm tại các trường học. Do đó xu hướng xây dựng các ứng dụng sử dụng các công nghệ trí tuệ nhân tạo đang là một nghành công nghiệp hứa hẹn đầy tiềm năng.</w:t>
       </w:r>
     </w:p>
     <w:p>
@@ -4336,87 +4378,93 @@
         <w:t>Bên cạnh sự phát triển của công nghệ thông tin trong trong xu hội nhập to</w:t>
       </w:r>
       <w:r>
-        <w:t>àn cầu.</w:t>
+        <w:t>àn cầu</w:t>
       </w:r>
       <w:r>
         <w:rPr>
           <w:szCs w:val="26"/>
         </w:rPr>
-        <w:t xml:space="preserve"> </w:t>
+        <w:t>, tiếng Anh đã trở thành yếu tố thiết yếu cho sự phát triển của mỗi cá nhân và của toàn xã hội</w:t>
       </w:r>
       <w:r>
         <w:rPr>
           <w:szCs w:val="26"/>
         </w:rPr>
-        <w:t xml:space="preserve">Ngày nay, </w:t>
+        <w:t xml:space="preserve">, theo đó nhu cầu học tiếng Anh ngày càng phát triển, bằng chứng là tiếng Anh đã được đưa vào chương trình giáo dục từ cấp 1. </w:t>
       </w:r>
       <w:r>
         <w:rPr>
           <w:szCs w:val="26"/>
         </w:rPr>
-        <w:t>với sự xu hướng hội nhập toàn cầu, tiếng Anh đã trở thành yếu tố thiết yếu cho sự phát triển của mỗi cá nhân và của toàn xã hội</w:t>
+        <w:t>Hiện nay</w:t>
       </w:r>
       <w:r>
         <w:rPr>
           <w:szCs w:val="26"/>
         </w:rPr>
-        <w:t xml:space="preserve">, theo đó nhu cầu học tiếng Anh ngày càng phát triển, bằng chứng là tiếng Anh đã được đưa vào chương trình giáo dục từ cấp 1. </w:t>
+        <w:t xml:space="preserve"> có nhiều ứng dụng được xây dựng để hỗ </w:t>
       </w:r>
       <w:r>
         <w:rPr>
           <w:szCs w:val="26"/>
         </w:rPr>
-        <w:t>Hiện nay</w:t>
+        <w:t xml:space="preserve">trợ các học sinh học tiếng anh có thể kể đến như </w:t>
       </w:r>
       <w:r>
         <w:rPr>
           <w:szCs w:val="26"/>
         </w:rPr>
-        <w:t xml:space="preserve"> có nhiều ứng dụng được xây dựng để hỗ </w:t>
+        <w:t xml:space="preserve">các website topical.vn, antoree.com,… tuy nhiên những </w:t>
       </w:r>
       <w:r>
         <w:rPr>
           <w:szCs w:val="26"/>
         </w:rPr>
-        <w:t xml:space="preserve">trợ các học sinh học tiếng anh có thể kể đến như </w:t>
+        <w:t xml:space="preserve">ứng </w:t>
       </w:r>
       <w:r>
         <w:rPr>
           <w:szCs w:val="26"/>
         </w:rPr>
-        <w:t xml:space="preserve">các website topical.vn, antoree.com,… tuy nhiên những </w:t>
-      </w:r>
+        <w:t>dụng bám sát chương trình học của các em gần như chưa</w:t>
+      </w:r>
+      <w:r>
+        <w:t xml:space="preserve">. Vì vậy </w:t>
+      </w:r>
+      <w:r>
+        <w:t xml:space="preserve">tôi </w:t>
+      </w:r>
+      <w:r>
+        <w:t xml:space="preserve">chọn đề tài “Xây dựng ứng dụng học tiếng Anh dùng giải thuật phân lớp dữ liệu” </w:t>
+      </w:r>
+      <w:r>
+        <w:t xml:space="preserve">hỗ trợ các em học sinh lớp 4 học tiếng Anh </w:t>
+      </w:r>
+      <w:r>
+        <w:t>nhằm mục đích nghiên cứu về lĩnh vực nhận dạng chữ viết tay kết hợp với những công n</w:t>
+      </w:r>
+      <w:r>
+        <w:t>ghệ phát triển ứng dụng website mới.</w:t>
+      </w:r>
+    </w:p>
+    <w:p>
       <w:r>
         <w:rPr>
           <w:szCs w:val="26"/>
         </w:rPr>
-        <w:t xml:space="preserve">ứng </w:t>
+        <w:t>Có nhiều gi</w:t>
       </w:r>
       <w:r>
         <w:rPr>
           <w:szCs w:val="26"/>
         </w:rPr>
-        <w:t>dụng bám sát chương trình học của các em gần như chưa</w:t>
-      </w:r>
-      <w:r>
-        <w:t xml:space="preserve">. Vì vậy em chọn đề tài “Xây dựng ứng dụng học tiếng Anh dùng giải thuật phân lớp dữ liệu” </w:t>
-      </w:r>
-      <w:r>
-        <w:t xml:space="preserve">hỗ trợ các em học sinh lớp 4 học tiếng Anh </w:t>
-      </w:r>
-      <w:r>
-        <w:t>nhằm mục đích nghiên cứu về lĩnh vực nhận dạng chữ viết tay kết hợp với những công n</w:t>
-      </w:r>
-      <w:r>
-        <w:t>ghệ phát triển ứng dụng website mới.</w:t>
-      </w:r>
-    </w:p>
-    <w:p>
+        <w:t>ải thuật khác nhau được sử dụng</w:t>
+      </w:r>
       <w:r>
         <w:rPr>
           <w:szCs w:val="26"/>
         </w:rPr>
-        <w:t xml:space="preserve">Có nhiều giải thuật khác nhau được sử dụng) trong lĩnh vực trí tuệ nhân tạo, </w:t>
+        <w:t xml:space="preserve"> trong lĩnh vực trí tuệ nhân tạo, </w:t>
       </w:r>
       <w:r>
         <w:rPr>
@@ -4428,14 +4476,14 @@
         <w:rPr>
           <w:szCs w:val="26"/>
         </w:rPr>
-        <w:t xml:space="preserve"> trong lĩnh vực trí tuệ nhân tạo đó là mô hình mạng Neural nhân tạo có thể xây dựng được những hệ thống thông minh với độ chính xác cao. Đồ án tốt nghiệp này đi vào nghiên cứu mạng Neural nhân tạo và tích hợp vào ứng dụng </w:t>
+        <w:t xml:space="preserve"> trong lĩnh vực trí tuệ nhân tạo đó là mô hình </w:t>
       </w:r>
       <w:r>
         <w:rPr>
           <w:szCs w:val="26"/>
         </w:rPr>
         <w:lastRenderedPageBreak/>
-        <w:t xml:space="preserve">trên nền tảng NodeJS và các hệ quản trị CSDL NoSQL thế hệ mới để xây dựng ứng dụng giúp các em học sinh khối 4 </w:t>
+        <w:t xml:space="preserve">mạng Neural nhân tạo có thể xây dựng được những hệ thống thông minh với độ chính xác cao. Đồ án tốt nghiệp này đi vào nghiên cứu mạng Neural nhân tạo và tích hợp vào ứng dụng trên nền tảng NodeJS và các hệ quản trị CSDL NoSQL thế hệ mới để xây dựng ứng dụng giúp các em học sinh khối 4 </w:t>
       </w:r>
       <w:r>
         <w:rPr>
@@ -4447,92 +4495,19 @@
         <w:rPr>
           <w:szCs w:val="26"/>
         </w:rPr>
-        <w:t>tiếng Anh theo chương trình đào tạo của bộ Giáo dục.</w:t>
-      </w:r>
-    </w:p>
-    <w:p>
-      <w:pPr>
+        <w:t>tiếng Anh theo chương trình đào tạo của bộ Giáo dục</w:t>
+      </w:r>
+      <w:r>
         <w:rPr>
           <w:szCs w:val="26"/>
         </w:rPr>
-      </w:pPr>
+        <w:t xml:space="preserve"> và đào tạo</w:t>
+      </w:r>
       <w:r>
         <w:rPr>
           <w:szCs w:val="26"/>
         </w:rPr>
-        <w:t>Nội dung báo cáo dựa trên quá trình nghiên cứu gồm các chương:</w:t>
-      </w:r>
-    </w:p>
-    <w:p>
-      <w:pPr>
-        <w:pStyle w:val="ListParagraph"/>
-        <w:numPr>
-          <w:ilvl w:val="0"/>
-          <w:numId w:val="30"/>
-        </w:numPr>
-        <w:rPr>
-          <w:szCs w:val="26"/>
-        </w:rPr>
-      </w:pPr>
-      <w:r>
-        <w:rPr>
-          <w:szCs w:val="26"/>
-        </w:rPr>
-        <w:t>Chương 1: Tổng quan và đặt vấn đề.</w:t>
-      </w:r>
-    </w:p>
-    <w:p>
-      <w:pPr>
-        <w:pStyle w:val="ListParagraph"/>
-        <w:numPr>
-          <w:ilvl w:val="0"/>
-          <w:numId w:val="30"/>
-        </w:numPr>
-        <w:jc w:val="left"/>
-      </w:pPr>
-      <w:r>
-        <w:rPr>
-          <w:szCs w:val="26"/>
-        </w:rPr>
-        <w:t>Chương 2: Cơ sở lý thuyết xây dựng ứng dụng</w:t>
-      </w:r>
-      <w:r>
-        <w:rPr>
-          <w:szCs w:val="26"/>
-        </w:rPr>
         <w:t>.</w:t>
-      </w:r>
-    </w:p>
-    <w:p>
-      <w:pPr>
-        <w:pStyle w:val="ListParagraph"/>
-        <w:numPr>
-          <w:ilvl w:val="0"/>
-          <w:numId w:val="30"/>
-        </w:numPr>
-        <w:jc w:val="left"/>
-      </w:pPr>
-      <w:r>
-        <w:rPr>
-          <w:szCs w:val="26"/>
-        </w:rPr>
-        <w:t>Chương 3: Xây dựng ứng dụng.</w:t>
-      </w:r>
-    </w:p>
-    <w:p>
-      <w:pPr>
-        <w:pStyle w:val="ListParagraph"/>
-        <w:numPr>
-          <w:ilvl w:val="0"/>
-          <w:numId w:val="30"/>
-        </w:numPr>
-        <w:jc w:val="left"/>
-      </w:pPr>
-      <w:r>
-        <w:rPr>
-          <w:szCs w:val="26"/>
-        </w:rPr>
-        <w:t>Chương 4: Kết quả thực hiện, nghiên cứu và hướng phát triển.</w:t>
       </w:r>
     </w:p>
     <w:p>
@@ -4724,7 +4699,18 @@
     </w:p>
     <w:p>
       <w:pPr>
+        <w:spacing w:before="0" w:after="0" w:line="240" w:lineRule="auto"/>
+        <w:ind w:firstLine="0"/>
+        <w:jc w:val="left"/>
+      </w:pPr>
+      <w:r>
+        <w:br w:type="page"/>
+      </w:r>
+    </w:p>
+    <w:p>
+      <w:pPr>
         <w:pStyle w:val="Heading1"/>
+        <w:ind w:left="0" w:firstLine="0"/>
       </w:pPr>
       <w:bookmarkStart w:id="15" w:name="_Toc483078373"/>
       <w:r>
@@ -4748,13 +4734,12 @@
         </w:rPr>
         <w:t>Mạng neural nhân tạo (Artificial Neural Networks : ANN)  ra đời xuất phát từ ý tưởng mô phỏng hoạt động của bộ não con người.</w:t>
       </w:r>
-    </w:p>
-    <w:p>
-      <w:pPr>
+      <w:r>
         <w:rPr>
           <w:szCs w:val="26"/>
         </w:rPr>
-      </w:pPr>
+        <w:t xml:space="preserve"> </w:t>
+      </w:r>
       <w:r>
         <w:rPr>
           <w:szCs w:val="26"/>
@@ -4785,18 +4770,17 @@
         </w:rPr>
         <w:t>tình huống</w:t>
       </w:r>
-    </w:p>
-    <w:p>
-      <w:pPr>
+      <w:r>
         <w:rPr>
           <w:szCs w:val="26"/>
         </w:rPr>
-      </w:pPr>
+        <w:t>. T</w:t>
+      </w:r>
       <w:r>
         <w:rPr>
           <w:szCs w:val="26"/>
         </w:rPr>
-        <w:t>Mạng neural trong một vài năm trở lại đây đã được nhiều người quan tâm và đã áp dụng thành công trong nhiều lĩnh vực khác nhau, như tài chính, y tế, địa chất và vật lý. Thật vậy, bất cứ ở đâu có vấn đề về dự báo, phân loại và điều khiển, mạng neural đều có thể ứng dụng được. Ví dụ như khả năng nhận dạng mặt người trong các hệ thống quản lý thông tin liên quan đến con người (quản lý nhân sự ở các công sở, doanh nghiệp; quản lý học sinh, sinh viên trong các trường trung học, đại học và cao đẳng;… ); các ngành khoa học hình sự, tội phạm; khoa học tướng số, tử vi,…</w:t>
+        <w:t>rong một vài năm trở lại đây đã được nhiều người quan tâm và đã áp dụng thành công trong nhiều lĩnh vực khác nhau, như tài chính, y tế, địa chất và vật lý. Thật vậy, bất cứ ở đâu có vấn đề về dự báo, phân loại và điều khiển, mạng neural đều có thể ứng dụng được. Ví dụ như khả năng nhận dạng mặt người trong các hệ thống quản lý thông tin liên quan đến con người (quản lý nhân sự ở các công sở, doanh nghiệp; quản lý học sinh, sinh viên trong các trường trung học, đại học và cao đẳng;… ); các ngành khoa học hình sự, tội phạm; khoa học tướng số, tử vi,…</w:t>
       </w:r>
     </w:p>
     <w:p>
@@ -4809,44 +4793,65 @@
         <w:rPr>
           <w:szCs w:val="26"/>
         </w:rPr>
-        <w:t>Kết hợp chặt chẽ với logic mờ, mạng neural nhân tạo đã tạo nên cuộc cách mạng thực sự trong việc thông minh hóa và vạn năng hóa các bộ điều khiển kỹ thuật cao cho cả hiện nay và trong tương lai. Ví dụ như ứng dụng tự động điều khiển hệ thống lái tàu, hệ thống dự báo sự cố,…</w:t>
-      </w:r>
-    </w:p>
-    <w:p>
-      <w:pPr>
+        <w:t>Rấ</w:t>
+      </w:r>
+      <w:r>
         <w:rPr>
           <w:szCs w:val="26"/>
         </w:rPr>
-      </w:pPr>
+        <w:t>t nhiều nghiên cứu đã cho thấy khả năng đặc biệt của mạng Neural nhân tạo, nhưng việc tích hợp vào các ứng dụng thực tế để sử dụng rỗng rãi vẫn còn rất hạn chế. Căn cứ vào thực tế đó cùng nhu cầu học tiếng An</w:t>
+      </w:r>
       <w:r>
         <w:rPr>
           <w:szCs w:val="26"/>
         </w:rPr>
-        <w:t>Mạng neural  dựa trên việc mô phỏng cấp thấp hệ thống neural sinh học. Trong tương lai với sự phát triển mô phỏng neural sinh học, chúng ta có thể có loại máy tính thông minh thật sự.</w:t>
-      </w:r>
-    </w:p>
-    <w:p>
-      <w:pPr>
+        <w:t xml:space="preserve">h bám sát chương trình đào tạo. Trong chương này </w:t>
+      </w:r>
+      <w:r>
         <w:rPr>
           <w:szCs w:val="26"/>
         </w:rPr>
-      </w:pPr>
+        <w:t xml:space="preserve">đề </w:t>
+      </w:r>
       <w:r>
         <w:rPr>
           <w:szCs w:val="26"/>
         </w:rPr>
-        <w:t>Rấ</w:t>
+        <w:t>tài này sẽ tập trung nghiên cứu</w:t>
       </w:r>
       <w:r>
         <w:rPr>
           <w:szCs w:val="26"/>
         </w:rPr>
-        <w:t>t nhiều nghiên cứu đã cho thấy khả năng đặc biệt của mạng Neural nhân tạo, nhưng việc tích hợp vào các ứng dụng thực tế để sử dụng rỗng rãi vẫn còn rất hạn chế. Căn cứ vào thực tế đó cùng nhu cầu học tiếng Anh bám sát chương trình đào tạo, đề tài này sẽ tập trung nghiên cứu một nền tảng phát triển ứng dụng NodeJS cùng với các kỹ thuật có liên quan về CSDL, khả năng phát triển ứng dụng trên nền tảng này trong lĩnh vực trí tuệ nhân tạo để xây dựng ứng dụng hỗ trợ học tiếng Anh.</w:t>
-      </w:r>
-    </w:p>
-    <w:p>
-      <w:r>
-        <w:lastRenderedPageBreak/>
+        <w:t xml:space="preserve"> </w:t>
+      </w:r>
+      <w:r>
+        <w:rPr>
+          <w:szCs w:val="26"/>
+        </w:rPr>
+        <w:t xml:space="preserve">tìm hiểu </w:t>
+      </w:r>
+      <w:r>
+        <w:rPr>
+          <w:szCs w:val="26"/>
+        </w:rPr>
+        <w:t xml:space="preserve">nền tảng phát triển ứng dụng NodeJS cùng với các kỹ thuật có liên quan về CSDL, khả năng phát triển ứng dụng trên nền tảng này </w:t>
+      </w:r>
+      <w:r>
+        <w:rPr>
+          <w:szCs w:val="26"/>
+        </w:rPr>
+        <w:t>trong lĩnh vực trí tuệ nhân tạo mà cụ thể là mô hình mạng nơ-ron nhân tạo</w:t>
+      </w:r>
+      <w:r>
+        <w:rPr>
+          <w:szCs w:val="26"/>
+        </w:rPr>
+        <w:t>.</w:t>
+      </w:r>
+    </w:p>
+    <w:p>
+      <w:r>
         <w:t>Để xây dựng hệ thống với ý tưởng đặt ra, đề tài nghiên cứu một nền tảng để phát triển ứng dụng sau đó sẽ nghiên cứu cách thực hiện nhận dạng chữ viết tay cùng kỹ thuật phân lớp dữ liệu bằng mạng Neural nhân tạo và từ đó tìm cách tích hợp kỹ thuật này vào ứng dụng.</w:t>
       </w:r>
     </w:p>
@@ -4904,6 +4909,7 @@
         <w:rPr>
           <w:szCs w:val="26"/>
         </w:rPr>
+        <w:lastRenderedPageBreak/>
         <w:t>NodeJS là</w:t>
       </w:r>
       <w:r>
@@ -5014,14 +5020,7 @@
         <w:rPr>
           <w:szCs w:val="26"/>
         </w:rPr>
-        <w:t xml:space="preserve"> Khác với ngôn ngữ C#, PHP hay Java, tất các các APIs của thư viện Node.js đều bất đồng bộ (non-blocking). Điều này rất cần thiết vì Node.js không bao giờ đợi một API trả về dự liệu. Server chuyển sang một API </w:t>
-      </w:r>
-      <w:r>
-        <w:rPr>
-          <w:szCs w:val="26"/>
-        </w:rPr>
-        <w:lastRenderedPageBreak/>
-        <w:t>sau khi gọi nó và có cơ chế thông báo về Sự kiện của Node.js giúp Server nhận đựa phản hồi từ các API gọi trước đó.</w:t>
+        <w:t xml:space="preserve"> Khác với ngôn ngữ C#, PHP hay Java, tất các các APIs của thư viện Node.js đều bất đồng bộ (non-blocking). Điều này rất cần thiết vì Node.js không bao giờ đợi một API trả về dự liệu. Server chuyển sang một API sau khi gọi nó và có cơ chế thông báo về Sự kiện của Node.js giúp Server nhận đựa phản hồi từ các API gọi trước đó.</w:t>
       </w:r>
     </w:p>
     <w:p>
@@ -5127,7 +5126,14 @@
         <w:rPr>
           <w:szCs w:val="26"/>
         </w:rPr>
-        <w:t>hiệu quả cao ngược lại với các cách truyền thống tạo ra một số lượng luồng hữu hạn để quản lý request. Nodejs sử dụng các chương trình đơn luồng và các chương trình này cung cấp các dịch vụ cho số lượng request nhiều hơn so với các Server truyền thống như Apache HTTP Server.</w:t>
+        <w:t xml:space="preserve">hiệu quả cao ngược lại với các cách truyền thống tạo ra một số lượng luồng hữu hạn để quản lý request. Nodejs sử dụng các chương trình </w:t>
+      </w:r>
+      <w:r>
+        <w:rPr>
+          <w:szCs w:val="26"/>
+        </w:rPr>
+        <w:lastRenderedPageBreak/>
+        <w:t>đơn luồng và các chương trình này cung cấp các dịch vụ cho số lượng request nhiều hơn so với các Server truyền thống như Apache HTTP Server.</w:t>
       </w:r>
     </w:p>
     <w:p>
@@ -5368,20 +5374,30 @@
         </w:rPr>
         <w:t xml:space="preserve">Để cài đặt môi trường phát triển NodeJS, có hai cách là tải phiên bản cài đặt từ trang chủ </w:t>
       </w:r>
-      <w:hyperlink r:id="rId12" w:history="1">
-        <w:r>
-          <w:rPr>
-            <w:rStyle w:val="Hyperlink"/>
-            <w:szCs w:val="26"/>
-          </w:rPr>
-          <w:t>https://nodejs.org/en/download/</w:t>
-        </w:r>
-      </w:hyperlink>
       <w:r>
         <w:rPr>
           <w:szCs w:val="26"/>
         </w:rPr>
-        <w:t xml:space="preserve"> theo </w:t>
+        <w:t>của NodeJS[</w:t>
+      </w:r>
+      <w:r>
+        <w:rPr>
+          <w:rStyle w:val="EndnoteReference"/>
+          <w:szCs w:val="26"/>
+        </w:rPr>
+        <w:endnoteReference w:id="1"/>
+      </w:r>
+      <w:r>
+        <w:rPr>
+          <w:szCs w:val="26"/>
+        </w:rPr>
+        <w:t xml:space="preserve">] </w:t>
+      </w:r>
+      <w:r>
+        <w:rPr>
+          <w:szCs w:val="26"/>
+        </w:rPr>
+        <w:t xml:space="preserve">theo </w:t>
       </w:r>
       <w:r>
         <w:rPr>
@@ -5417,7 +5433,6 @@
         <w:rPr>
           <w:szCs w:val="26"/>
         </w:rPr>
-        <w:lastRenderedPageBreak/>
         <w:t>Trên Windows sử dụng Chocolatey</w:t>
       </w:r>
       <w:r>
@@ -5431,7 +5446,7 @@
           <w:rStyle w:val="EndnoteReference"/>
           <w:szCs w:val="26"/>
         </w:rPr>
-        <w:endnoteReference w:id="1"/>
+        <w:endnoteReference w:id="2"/>
       </w:r>
       <w:r>
         <w:rPr>
@@ -5481,7 +5496,7 @@
           <w:rStyle w:val="EndnoteReference"/>
           <w:szCs w:val="26"/>
         </w:rPr>
-        <w:endnoteReference w:id="2"/>
+        <w:endnoteReference w:id="3"/>
       </w:r>
       <w:r>
         <w:rPr>
@@ -5572,7 +5587,14 @@
         <w:rPr>
           <w:szCs w:val="26"/>
         </w:rPr>
-        <w:t>Ngoài điều kiện tiên quyết là cài đặt môi trường, ngoài các ứng dụng soạn thảo mặc định của hệ đièu hành để thuận tiện cho quá trình phát triển cần có thêm những trình soạn thảo code (Editor) hoặc IDE</w:t>
+        <w:t xml:space="preserve">Ngoài điều kiện tiên quyết là cài đặt môi trường, ngoài các ứng dụng soạn thảo mặc định của hệ đièu hành để thuận tiện cho quá trình phát triển cần có thêm những trình soạn </w:t>
+      </w:r>
+      <w:r>
+        <w:rPr>
+          <w:szCs w:val="26"/>
+        </w:rPr>
+        <w:lastRenderedPageBreak/>
+        <w:t>thảo code (Editor) hoặc IDE</w:t>
       </w:r>
       <w:r>
         <w:rPr>
@@ -5745,18 +5767,53 @@
           <w:szCs w:val="26"/>
           <w:lang w:val="vi-VN"/>
         </w:rPr>
-        <w:t xml:space="preserve"> (</w:t>
-      </w:r>
-      <w:hyperlink r:id="rId13" w:history="1">
-        <w:r>
-          <w:rPr>
-            <w:rStyle w:val="Hyperlink"/>
-            <w:szCs w:val="26"/>
-            <w:lang w:val="vi-VN"/>
-          </w:rPr>
-          <w:t>https://www.npmjs.com)</w:t>
-        </w:r>
-      </w:hyperlink>
+        <w:t>[</w:t>
+      </w:r>
+      <w:r>
+        <w:rPr>
+          <w:rStyle w:val="EndnoteReference"/>
+          <w:szCs w:val="26"/>
+          <w:lang w:val="vi-VN"/>
+        </w:rPr>
+        <w:endnoteReference w:id="4"/>
+      </w:r>
+      <w:r>
+        <w:rPr>
+          <w:szCs w:val="26"/>
+          <w:lang w:val="vi-VN"/>
+        </w:rPr>
+        <w:t xml:space="preserve">] hoặc </w:t>
+      </w:r>
+      <w:r>
+        <w:rPr>
+          <w:b/>
+          <w:szCs w:val="26"/>
+          <w:lang w:val="vi-VN"/>
+        </w:rPr>
+        <w:t>yarn</w:t>
+      </w:r>
+      <w:r>
+        <w:rPr>
+          <w:szCs w:val="26"/>
+          <w:lang w:val="vi-VN"/>
+        </w:rPr>
+        <w:t>[</w:t>
+      </w:r>
+      <w:r>
+        <w:rPr>
+          <w:rStyle w:val="EndnoteReference"/>
+          <w:szCs w:val="26"/>
+          <w:lang w:val="vi-VN"/>
+        </w:rPr>
+        <w:endnoteReference w:id="5"/>
+      </w:r>
+      <w:r>
+        <w:rPr>
+          <w:szCs w:val="26"/>
+          <w:lang w:val="vi-VN"/>
+        </w:rPr>
+        <w:t>]</w:t>
+      </w:r>
       <w:r>
         <w:rPr>
           <w:szCs w:val="26"/>
@@ -5851,7 +5908,6 @@
         <w:rPr>
           <w:szCs w:val="26"/>
         </w:rPr>
-        <w:lastRenderedPageBreak/>
         <w:t>Cú pháp</w:t>
       </w:r>
       <w:r>
@@ -6019,6 +6075,7 @@
           <w:szCs w:val="26"/>
           <w:lang w:val="vi-VN"/>
         </w:rPr>
+        <w:lastRenderedPageBreak/>
         <w:t xml:space="preserve">Có thê xem mỗi module là một đoạn mã được đóng gói lại với nhau, mã lệnh bên trong module có phạm vi là </w:t>
       </w:r>
       <w:r>
@@ -6402,7 +6459,6 @@
           <w:sz w:val="22"/>
           <w:szCs w:val="22"/>
         </w:rPr>
-        <w:lastRenderedPageBreak/>
         <w:t>const fs = require('fs');</w:t>
       </w:r>
       <w:r>
@@ -6689,6 +6745,7 @@
     </w:p>
     <w:p>
       <w:r>
+        <w:lastRenderedPageBreak/>
         <w:t xml:space="preserve">Trong ví dụ trên theo trình tự nội dung tập tin sẽ được ghi lên màn hình trước dòng thông báo kết thúc “Finished”, tuy nhiên kết quả thực tế khi thực thi dòng thông báo kết thúc sẽ thực hiện trước bởi bì hàm fs.readFile là hàm bất đồng bộ. Khi thực gặp lệnh này chương trình sẽ thực gọi sự kiện thực hiện lệnh này và không chờ lệnh này thực hiện xong để thực thi lệnh tiếp theo mà sẽ thực hiện các lệnh tiếp theo tiếp, khi nào hàm này thực hiện xong sẽ trả về một sự kiện được thực hiện trong hàm </w:t>
       </w:r>
       <w:r>
@@ -6867,7 +6924,6 @@
     </w:p>
     <w:p>
       <w:r>
-        <w:lastRenderedPageBreak/>
         <w:t>M</w:t>
       </w:r>
       <w:r>
@@ -7093,6 +7149,7 @@
           <w:sz w:val="22"/>
           <w:szCs w:val="22"/>
         </w:rPr>
+        <w:lastRenderedPageBreak/>
         <w:t xml:space="preserve">    "</w:t>
       </w:r>
       <w:r>
@@ -7684,7 +7741,6 @@
         </w:numPr>
       </w:pPr>
       <w:r>
-        <w:lastRenderedPageBreak/>
         <w:t>Để truy xuất một tài nguyên</w:t>
       </w:r>
       <w:r>
@@ -7736,6 +7792,7 @@
       </w:pPr>
       <w:bookmarkStart w:id="21" w:name="_Toc483078379"/>
       <w:r>
+        <w:lastRenderedPageBreak/>
         <w:t>Angular</w:t>
       </w:r>
       <w:r>
@@ -7855,7 +7912,6 @@
         <w:spacing w:before="0"/>
       </w:pPr>
       <w:r>
-        <w:lastRenderedPageBreak/>
         <w:t>Filter: Nó lựa chọn (hay là lọc) các tập con từ tập item trong các mảng và trả về các mảng mới</w:t>
       </w:r>
     </w:p>
@@ -7879,7 +7935,11 @@
         <w:t>ngModel</w:t>
       </w:r>
       <w:r>
-        <w:t>, ngController, ngApp</w:t>
+        <w:t xml:space="preserve">, </w:t>
+      </w:r>
+      <w:r>
+        <w:lastRenderedPageBreak/>
+        <w:t>ngController, ngApp</w:t>
       </w:r>
       <w:r>
         <w:t>…</w:t>
@@ -8134,7 +8194,6 @@
         <w:contextualSpacing/>
       </w:pPr>
       <w:r>
-        <w:lastRenderedPageBreak/>
         <w:t xml:space="preserve">Bên cạnh những ưu điểm, AngularJS cũng có những </w:t>
       </w:r>
       <w:r>
@@ -8169,6 +8228,7 @@
         <w:spacing w:before="0"/>
       </w:pPr>
       <w:r>
+        <w:lastRenderedPageBreak/>
         <w:t>Được xây dựng bằng JavaScript nên khi người sử dụng vô hiệu hoá tính năng Javascript thì ứng dụng bị vô hiệu hoá.</w:t>
       </w:r>
     </w:p>
@@ -8838,7 +8898,7 @@
                     <pic:cNvPicPr/>
                   </pic:nvPicPr>
                   <pic:blipFill>
-                    <a:blip r:embed="rId14">
+                    <a:blip r:embed="rId12">
                       <a:extLst>
                         <a:ext uri="{28A0092B-C50C-407E-A947-70E740481C1C}">
                           <a14:useLocalDpi xmlns:a14="http://schemas.microsoft.com/office/drawing/2010/main" val="0"/>
@@ -9629,7 +9689,7 @@
         <w:rPr>
           <w:rStyle w:val="EndnoteReference"/>
         </w:rPr>
-        <w:endnoteReference w:id="3"/>
+        <w:endnoteReference w:id="6"/>
       </w:r>
       <w:r>
         <w:t>]</w:t>
@@ -12259,22 +12319,32 @@
         <w:rPr>
           <w:lang w:val="vi-VN"/>
         </w:rPr>
-        <w:t xml:space="preserve">tại website: </w:t>
-      </w:r>
-      <w:hyperlink r:id="rId15" w:history="1">
-        <w:r>
-          <w:rPr>
-            <w:rStyle w:val="Hyperlink"/>
-            <w:lang w:val="vi-VN"/>
-          </w:rPr>
-          <w:t>https://www.mongodb.com/download-center</w:t>
-        </w:r>
-      </w:hyperlink>
+        <w:t>tại website</w:t>
+      </w:r>
       <w:r>
         <w:rPr>
           <w:lang w:val="vi-VN"/>
         </w:rPr>
-        <w:t xml:space="preserve"> hoặc dưới dạng </w:t>
+        <w:t xml:space="preserve"> [</w:t>
+      </w:r>
+      <w:r>
+        <w:rPr>
+          <w:rStyle w:val="EndnoteReference"/>
+          <w:lang w:val="vi-VN"/>
+        </w:rPr>
+        <w:endnoteReference w:id="7"/>
+      </w:r>
+      <w:r>
+        <w:rPr>
+          <w:lang w:val="vi-VN"/>
+        </w:rPr>
+        <w:t xml:space="preserve">] </w:t>
+      </w:r>
+      <w:r>
+        <w:rPr>
+          <w:lang w:val="vi-VN"/>
+        </w:rPr>
+        <w:t xml:space="preserve">hoặc dưới dạng </w:t>
       </w:r>
       <w:r>
         <w:rPr>
@@ -12304,7 +12374,6 @@
         <w:rPr>
           <w:lang w:val="vi-VN"/>
         </w:rPr>
-        <w:lastRenderedPageBreak/>
         <w:t xml:space="preserve">Trên MacOS: </w:t>
       </w:r>
       <w:r>
@@ -12330,6 +12399,7 @@
         <w:rPr>
           <w:lang w:val="vi-VN"/>
         </w:rPr>
+        <w:lastRenderedPageBreak/>
         <w:t>Trên Windows:</w:t>
       </w:r>
       <w:r>
@@ -12644,23 +12714,33 @@
         <w:t xml:space="preserve"> cần phải biên dịch mã nguồn từ </w:t>
       </w:r>
       <w:r>
-        <w:t>http://download.redis.io/redis-stable.tar.gz</w:t>
-      </w:r>
-    </w:p>
-    <w:p>
-      <w:r>
-        <w:t xml:space="preserve">Việc sử dụng Redis được tích hợp tuỳ theo framework khác nhau. Bộ thư viện làm việc có thể tham khảo tại: </w:t>
-      </w:r>
-      <w:hyperlink r:id="rId16" w:history="1">
-        <w:r>
-          <w:rPr>
-            <w:rStyle w:val="Hyperlink"/>
-          </w:rPr>
-          <w:t>https://github.com/nrk/predis</w:t>
-        </w:r>
-      </w:hyperlink>
-      <w:r>
-        <w:t xml:space="preserve"> </w:t>
+        <w:t>[</w:t>
+      </w:r>
+      <w:r>
+        <w:rPr>
+          <w:rStyle w:val="EndnoteReference"/>
+        </w:rPr>
+        <w:endnoteReference w:id="8"/>
+      </w:r>
+      <w:r>
+        <w:t>]</w:t>
+      </w:r>
+    </w:p>
+    <w:p>
+      <w:r>
+        <w:t>Việc sử dụng Redis được tích hợp tuỳ theo framework khác nhau. Bộ thư viện làm việc có thể tham khảo tại</w:t>
+      </w:r>
+      <w:r>
+        <w:t>[</w:t>
+      </w:r>
+      <w:r>
+        <w:rPr>
+          <w:rStyle w:val="EndnoteReference"/>
+        </w:rPr>
+        <w:endnoteReference w:id="9"/>
+      </w:r>
+      <w:r>
+        <w:t>]</w:t>
       </w:r>
     </w:p>
     <w:p>
@@ -12694,7 +12774,7 @@
         <w:rPr>
           <w:rStyle w:val="EndnoteReference"/>
         </w:rPr>
-        <w:endnoteReference w:id="4"/>
+        <w:endnoteReference w:id="10"/>
       </w:r>
       <w:r>
         <w:t>]</w:t>
@@ -12706,11 +12786,11 @@
         <w:t>mô</w:t>
       </w:r>
       <w:r>
-        <w:t xml:space="preserve"> tả một phép tính logic của mạng nơron. Báo cáo này được công chúng đón nhận cho đến năm 1949 học thuyết về mạng nơron chính thức của Mc. Culloch và Pitts được mô tả chủ yếu trong bài giảng thứ hai trong bốn bài giảng mà Von Neumann đã phát biểu tại trường đại học Illinois. Sự phát triển tiếp theo của quá trình nghiên cứu mạng nơron được đánh dấu vào năm 1949 với việc xuất bản cuốn sách “The Organization of Behavior: A neuropsychological Theory” của Donald Olding Hebb. Đến năm 1952, cuốn sách của Ashby “Design for a Brain” đã mô tả những điều kiện cần và đủ đối với một hệ thống hoạt động giống như bộ não “đó là phải học để còn tồn tại trong môi trường luôn thay đổi và nhận được những cái nó cần”. Tiếp đó, năm 1954, Minsky đã viết luận án tiến sĩ mang tên “Theory of Neural-analog Reinforcement Systems and Application to Brain-Model Problem” tại trường Đại học Princeton, sau đó là bài báo của ông “Steps Toward Artificial Interligence” năm 1961 về việc học củng cố trong mạng nơron hiện nay. Một chủ đề khác được đánh giá cao là phát kiến về bộ nhớ liên kết của Taylor vào năm 1956, mở đầu một loạt các kết quả phát triển to lớn về sau. Các kết quả có thể kể đến là sự ra đời của mạng Perceptron được Frank Rosenblatt công bố vào năm 1957 và được coi là “mạng nơron truyền thẳng đơn giản nhất”. Tiếp đó năm 1960, mạng nơron khác được Bernard Widrow và Marcian Hoff giới </w:t>
+        <w:t xml:space="preserve"> tả một phép tính logic của mạng nơron. Báo cáo này được công chúng đón nhận cho đến năm 1949 học thuyết về mạng nơron chính thức của Mc. Culloch và Pitts được mô tả chủ yếu trong bài giảng thứ hai trong bốn bài giảng mà Von Neumann đã phát biểu tại trường đại học Illinois. Sự phát triển tiếp theo của quá trình nghiên cứu mạng nơron được đánh dấu vào năm 1949 với việc xuất bản cuốn sách “The Organization of Behavior: A neuropsychological Theory” của Donald Olding Hebb. Đến năm 1952, cuốn sách của Ashby “Design for a Brain” đã mô tả những điều kiện cần và đủ đối với một hệ thống hoạt động giống như bộ não “đó là phải học để còn tồn tại trong môi trường luôn thay đổi và nhận được những cái nó cần”. Tiếp đó, năm 1954, Minsky đã viết luận án tiến sĩ mang tên “Theory of Neural-analog Reinforcement Systems and Application to Brain-Model Problem” tại trường Đại học Princeton, sau đó là bài báo của ông “Steps Toward Artificial Interligence” năm 1961 về việc học củng cố trong mạng nơron hiện nay. Một chủ đề khác được đánh giá cao là phát kiến về bộ nhớ liên kết của Taylor vào năm 1956, mở đầu một loạt các kết quả phát triển to lớn về sau. Các kết quả có thể kể đến là sự ra đời của mạng Perceptron được Frank Rosenblatt công bố vào năm 1957 và được coi là “mạng nơron truyền thẳng đơn giản nhất”. Tiếp đó năm 1960, mạng nơron khác được Bernard Widrow và Marcian Hoff giới thiệu là ADALINE (ADAptive LINear Element). Với mạng ADALINE lần đầu tiên kiểu hội </w:t>
       </w:r>
       <w:r>
         <w:lastRenderedPageBreak/>
-        <w:t>thiệu là ADALINE (ADAptive LINear Element). Với mạng ADALINE lần đầu tiên kiểu hội tụ các mạch con chứa trọng số trước node tổng được sử dụng để phân lớp các mẫu. Năm 1969, Minsky và Papert xuất bản cuốn “Perceptron, An</w:t>
+        <w:t>tụ các mạch con chứa trọng số trước node tổng được sử dụng để phân lớp các mẫu. Năm 1969, Minsky và Papert xuất bản cuốn “Perceptron, An</w:t>
       </w:r>
       <w:r>
         <w:t xml:space="preserve"> </w:t>
@@ -12751,11 +12831,11 @@
     </w:p>
     <w:p>
       <w:r>
-        <w:t xml:space="preserve">Các nhánh và rễ: Các nhánh và rễ là các bộ phận nhận thông tin, các đầu nhạy hoặc các đầu ra của các nơron khác bám vào rễ hoặc nhánh của một nơron. Khi các đầu vào từ ngoài này có sự chênh lệch về nồng độ K+ , Na+ hay Cl- so với nồng độ bên trong của nó thì xẩy ra hiện tượng thấm từ ngoài vào trong thông qua một cơ chế màng thấm đặc biệt. Hiện tượng thẩm thấu như vậy tạo nên một cơ chế truyền đạt thông tin với hàng ngàn hàng vạn lối </w:t>
+        <w:t xml:space="preserve">Các nhánh và rễ: Các nhánh và rễ là các bộ phận nhận thông tin, các đầu nhạy hoặc các đầu ra của các nơron khác bám vào rễ hoặc nhánh của một nơron. Khi các đầu vào từ ngoài này có sự chênh lệch về nồng độ K+ , Na+ hay Cl- so với nồng độ bên trong của nó thì xẩy ra hiện tượng thấm từ ngoài vào trong thông qua một cơ chế màng thấm đặc biệt. Hiện tượng thẩm thấu như vậy tạo nên một cơ chế truyền đạt thông tin với hàng ngàn hàng vạn lối vào trên một nơron sinh vật, ứng với hàng nghìn hàng vạn liên kết khác nhau. Mức độ thẩm </w:t>
       </w:r>
       <w:r>
         <w:lastRenderedPageBreak/>
-        <w:t>vào trên một nơron sinh vật, ứng với hàng nghìn hàng vạn liên kết khác nhau. Mức độ thẩm thấu được đặc trưng bởi cơ chế màng tượng trưng bằng một tỷ lệ. Tỷ lệ đó được gọi là tỷ trọng hay đơn giản gọi là trọng (Weight).</w:t>
+        <w:t>thấu được đặc trưng bởi cơ chế màng tượng trưng bằng một tỷ lệ. Tỷ lệ đó được gọi là tỷ trọng hay đơn giản gọi là trọng (Weight).</w:t>
       </w:r>
     </w:p>
     <w:p>
@@ -12908,7 +12988,7 @@
                 <wp:positionV relativeFrom="paragraph">
                   <wp:posOffset>1136702</wp:posOffset>
                 </wp:positionV>
-                <wp:extent cx="5866377" cy="3595966"/>
+                <wp:extent cx="5866375" cy="3595374"/>
                 <wp:effectExtent l="0" t="0" r="1270" b="11430"/>
                 <wp:wrapThrough wrapText="bothSides">
                   <wp:wrapPolygon edited="0">
@@ -12928,9 +13008,9 @@
                       <wpg:grpSpPr>
                         <a:xfrm>
                           <a:off x="0" y="0"/>
-                          <a:ext cx="5866377" cy="3595966"/>
+                          <a:ext cx="5866375" cy="3595374"/>
                           <a:chOff x="0" y="0"/>
-                          <a:chExt cx="5866377" cy="3595966"/>
+                          <a:chExt cx="5866375" cy="3595374"/>
                         </a:xfrm>
                       </wpg:grpSpPr>
                       <pic:pic xmlns:pic="http://schemas.openxmlformats.org/drawingml/2006/picture">
@@ -12941,7 +13021,7 @@
                           </pic:cNvPicPr>
                         </pic:nvPicPr>
                         <pic:blipFill>
-                          <a:blip r:embed="rId17">
+                          <a:blip r:embed="rId13">
                             <a:extLst>
                               <a:ext uri="{28A0092B-C50C-407E-A947-70E740481C1C}">
                                 <a14:useLocalDpi xmlns:a14="http://schemas.microsoft.com/office/drawing/2010/main" val="0"/>
@@ -12967,7 +13047,7 @@
                         <wps:cNvSpPr txBox="1"/>
                         <wps:spPr>
                           <a:xfrm>
-                            <a:off x="18662" y="3293706"/>
+                            <a:off x="18660" y="3293114"/>
                             <a:ext cx="5847715" cy="302260"/>
                           </a:xfrm>
                           <a:prstGeom prst="rect">
@@ -13075,7 +13155,7 @@
           </mc:Choice>
           <mc:Fallback>
             <w:pict>
-              <v:group w14:anchorId="33B1B394" id="Group_x0020_94" o:spid="_x0000_s1026" style="position:absolute;left:0;text-align:left;margin-left:8.7pt;margin-top:89.5pt;width:461.9pt;height:283.15pt;z-index:251637760" coordsize="5866377,3595966" o:gfxdata="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">
+              <v:group w14:anchorId="33B1B394" id="Group_x0020_94" o:spid="_x0000_s1026" style="position:absolute;left:0;text-align:left;margin-left:8.7pt;margin-top:89.5pt;width:461.9pt;height:283.1pt;z-index:251637760" coordsize="5866375,3595374" o:gfxdata="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">
                 <v:shapetype id="_x0000_t75" coordsize="21600,21600" o:spt="75" o:preferrelative="t" path="m@4@5l@4@11@9@11@9@5xe" filled="f" stroked="f">
                   <v:stroke joinstyle="miter"/>
                   <v:formulas>
@@ -13096,14 +13176,14 @@
                   <o:lock v:ext="edit" aspectratio="t"/>
                 </v:shapetype>
                 <v:shape id="Picture_x0020_31" o:spid="_x0000_s1027" type="#_x0000_t75" style="position:absolute;width:5847715;height:3376930;visibility:visible;mso-wrap-style:square" o:gfxdata="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">
-                  <v:imagedata r:id="rId18" o:title=""/>
+                  <v:imagedata r:id="rId14" o:title=""/>
                   <v:path arrowok="t"/>
                 </v:shape>
                 <v:shapetype id="_x0000_t202" coordsize="21600,21600" o:spt="202" path="m0,0l0,21600,21600,21600,21600,0xe">
                   <v:stroke joinstyle="miter"/>
                   <v:path gradientshapeok="t" o:connecttype="rect"/>
                 </v:shapetype>
-                <v:shape id="Text_x0020_Box_x0020_34" o:spid="_x0000_s1028" type="#_x0000_t202" style="position:absolute;left:18662;top:3293706;width:5847715;height:302260;visibility:visible;mso-wrap-style:square;v-text-anchor:top" o:gfxdata="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" stroked="f">
+                <v:shape id="Text_x0020_Box_x0020_34" o:spid="_x0000_s1028" type="#_x0000_t202" style="position:absolute;left:18660;top:3293114;width:5847715;height:302260;visibility:visible;mso-wrap-style:square;v-text-anchor:top" o:gfxdata="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" stroked="f">
                   <v:textbox style="mso-fit-shape-to-text:t" inset="0,0,0,0">
                     <w:txbxContent>
                       <w:p>
@@ -16009,7 +16089,7 @@
                           <pic:cNvPicPr/>
                         </pic:nvPicPr>
                         <pic:blipFill>
-                          <a:blip r:embed="rId19">
+                          <a:blip r:embed="rId15">
                             <a:extLst>
                               <a:ext uri="{28A0092B-C50C-407E-A947-70E740481C1C}">
                                 <a14:useLocalDpi xmlns:a14="http://schemas.microsoft.com/office/drawing/2010/main" val="0"/>
@@ -16298,7 +16378,7 @@
                           <pic:cNvPicPr/>
                         </pic:nvPicPr>
                         <pic:blipFill>
-                          <a:blip r:embed="rId20">
+                          <a:blip r:embed="rId16">
                             <a:extLst>
                               <a:ext uri="{28A0092B-C50C-407E-A947-70E740481C1C}">
                                 <a14:useLocalDpi xmlns:a14="http://schemas.microsoft.com/office/drawing/2010/main" val="0"/>
@@ -16488,7 +16568,7 @@
                           <pic:cNvPicPr/>
                         </pic:nvPicPr>
                         <pic:blipFill>
-                          <a:blip r:embed="rId21">
+                          <a:blip r:embed="rId17">
                             <a:extLst>
                               <a:ext uri="{28A0092B-C50C-407E-A947-70E740481C1C}">
                                 <a14:useLocalDpi xmlns:a14="http://schemas.microsoft.com/office/drawing/2010/main" val="0"/>
@@ -16801,7 +16881,7 @@
                     <pic:cNvPicPr/>
                   </pic:nvPicPr>
                   <pic:blipFill>
-                    <a:blip r:embed="rId22">
+                    <a:blip r:embed="rId18">
                       <a:extLst>
                         <a:ext uri="{28A0092B-C50C-407E-A947-70E740481C1C}">
                           <a14:useLocalDpi xmlns:a14="http://schemas.microsoft.com/office/drawing/2010/main" val="0"/>
@@ -17082,7 +17162,7 @@
                     <pic:cNvPicPr/>
                   </pic:nvPicPr>
                   <pic:blipFill>
-                    <a:blip r:embed="rId23">
+                    <a:blip r:embed="rId19">
                       <a:extLst>
                         <a:ext uri="{28A0092B-C50C-407E-A947-70E740481C1C}">
                           <a14:useLocalDpi xmlns:a14="http://schemas.microsoft.com/office/drawing/2010/main" val="0"/>
@@ -17540,7 +17620,7 @@
                     <pic:cNvPicPr/>
                   </pic:nvPicPr>
                   <pic:blipFill>
-                    <a:blip r:embed="rId24">
+                    <a:blip r:embed="rId20">
                       <a:extLst>
                         <a:ext uri="{28A0092B-C50C-407E-A947-70E740481C1C}">
                           <a14:useLocalDpi xmlns:a14="http://schemas.microsoft.com/office/drawing/2010/main" val="0"/>
@@ -20625,8 +20705,6 @@
       <w:r>
         <w:t>đ</w:t>
       </w:r>
-      <w:bookmarkStart w:id="29" w:name="_GoBack"/>
-      <w:bookmarkEnd w:id="29"/>
       <w:r>
         <w:t>ủ T lần.</w:t>
       </w:r>
@@ -21099,7 +21177,7 @@
                     <pic:cNvPicPr/>
                   </pic:nvPicPr>
                   <pic:blipFill>
-                    <a:blip r:embed="rId25">
+                    <a:blip r:embed="rId21">
                       <a:extLst>
                         <a:ext uri="{28A0092B-C50C-407E-A947-70E740481C1C}">
                           <a14:useLocalDpi xmlns:a14="http://schemas.microsoft.com/office/drawing/2010/main" val="0"/>
@@ -21927,7 +22005,7 @@
         <w:rPr>
           <w:rStyle w:val="EndnoteReference"/>
         </w:rPr>
-        <w:endnoteReference w:id="5"/>
+        <w:endnoteReference w:id="11"/>
       </w:r>
       <w:r>
         <w:t>][</w:t>
@@ -21936,7 +22014,7 @@
         <w:rPr>
           <w:rStyle w:val="EndnoteReference"/>
         </w:rPr>
-        <w:endnoteReference w:id="6"/>
+        <w:endnoteReference w:id="12"/>
       </w:r>
       <w:r>
         <w:t>][</w:t>
@@ -21945,7 +22023,7 @@
         <w:rPr>
           <w:rStyle w:val="EndnoteReference"/>
         </w:rPr>
-        <w:endnoteReference w:id="7"/>
+        <w:endnoteReference w:id="13"/>
       </w:r>
       <w:r>
         <w:t>]</w:t>
@@ -21983,16 +22061,20 @@
         </w:numPr>
       </w:pPr>
       <w:r>
-        <w:t xml:space="preserve">Brain.js: </w:t>
-      </w:r>
-      <w:hyperlink r:id="rId26" w:history="1">
-        <w:r>
-          <w:rPr>
-            <w:rStyle w:val="Hyperlink"/>
-          </w:rPr>
-          <w:t>https://github.com/harthur-org/brain.js</w:t>
-        </w:r>
-      </w:hyperlink>
+        <w:t>Brain.js</w:t>
+      </w:r>
+      <w:r>
+        <w:t>[</w:t>
+      </w:r>
+      <w:r>
+        <w:rPr>
+          <w:rStyle w:val="EndnoteReference"/>
+        </w:rPr>
+        <w:endnoteReference w:id="14"/>
+      </w:r>
+      <w:r>
+        <w:t>]</w:t>
+      </w:r>
     </w:p>
     <w:p>
       <w:pPr>
@@ -22006,16 +22088,20 @@
         <w:t>Neuralnetwork</w:t>
       </w:r>
       <w:r>
-        <w:t xml:space="preserve">: </w:t>
-      </w:r>
-      <w:hyperlink r:id="rId27" w:history="1">
-        <w:r>
-          <w:rPr>
-            <w:rStyle w:val="Hyperlink"/>
-          </w:rPr>
-          <w:t>https://www.npmjs.com/package/neuralnetwork</w:t>
-        </w:r>
-      </w:hyperlink>
+        <w:t>[</w:t>
+      </w:r>
+      <w:r>
+        <w:rPr>
+          <w:rStyle w:val="EndnoteReference"/>
+        </w:rPr>
+        <w:endnoteReference w:id="15"/>
+      </w:r>
+      <w:r>
+        <w:t>]</w:t>
+      </w:r>
+      <w:r>
+        <w:t xml:space="preserve"> </w:t>
+      </w:r>
     </w:p>
     <w:p>
       <w:pPr>
@@ -22026,16 +22112,20 @@
         </w:numPr>
       </w:pPr>
       <w:r>
-        <w:t xml:space="preserve">Deep Learning(dnn): </w:t>
-      </w:r>
-      <w:hyperlink r:id="rId28" w:history="1">
-        <w:r>
-          <w:rPr>
-            <w:rStyle w:val="Hyperlink"/>
-          </w:rPr>
-          <w:t>https://github.com/junku901/dnn</w:t>
-        </w:r>
-      </w:hyperlink>
+        <w:t>Deep Learning(dnn)</w:t>
+      </w:r>
+      <w:r>
+        <w:t>[</w:t>
+      </w:r>
+      <w:r>
+        <w:rPr>
+          <w:rStyle w:val="EndnoteReference"/>
+        </w:rPr>
+        <w:endnoteReference w:id="16"/>
+      </w:r>
+      <w:r>
+        <w:t>]</w:t>
+      </w:r>
     </w:p>
     <w:p>
       <w:pPr>
@@ -22046,16 +22136,20 @@
         </w:numPr>
       </w:pPr>
       <w:r>
-        <w:t xml:space="preserve">Synaptic: </w:t>
-      </w:r>
-      <w:hyperlink r:id="rId29" w:history="1">
-        <w:r>
-          <w:rPr>
-            <w:rStyle w:val="Hyperlink"/>
-          </w:rPr>
-          <w:t>https://github.com/cazala/synaptic</w:t>
-        </w:r>
-      </w:hyperlink>
+        <w:t>Synaptic</w:t>
+      </w:r>
+      <w:r>
+        <w:t>[</w:t>
+      </w:r>
+      <w:r>
+        <w:rPr>
+          <w:rStyle w:val="EndnoteReference"/>
+        </w:rPr>
+        <w:endnoteReference w:id="17"/>
+      </w:r>
+      <w:r>
+        <w:t>]</w:t>
+      </w:r>
     </w:p>
     <w:p>
       <w:pPr>
@@ -22066,16 +22160,20 @@
         </w:numPr>
       </w:pPr>
       <w:r>
-        <w:t xml:space="preserve">Node Neural Network: </w:t>
-      </w:r>
-      <w:hyperlink r:id="rId30" w:history="1">
-        <w:r>
-          <w:rPr>
-            <w:rStyle w:val="Hyperlink"/>
-          </w:rPr>
-          <w:t>https://www.npmjs.com/package/node-neural-network</w:t>
-        </w:r>
-      </w:hyperlink>
+        <w:t>Node Neural Netwo</w:t>
+      </w:r>
+      <w:r>
+        <w:t>rk[</w:t>
+      </w:r>
+      <w:r>
+        <w:rPr>
+          <w:rStyle w:val="EndnoteReference"/>
+        </w:rPr>
+        <w:endnoteReference w:id="18"/>
+      </w:r>
+      <w:r>
+        <w:t>]</w:t>
+      </w:r>
     </w:p>
     <w:p>
       <w:pPr>
@@ -22087,16 +22185,20 @@
       </w:pPr>
       <w:r>
         <w:lastRenderedPageBreak/>
-        <w:t xml:space="preserve">Mind: </w:t>
-      </w:r>
-      <w:hyperlink r:id="rId31" w:history="1">
-        <w:r>
-          <w:rPr>
-            <w:rStyle w:val="Hyperlink"/>
-          </w:rPr>
-          <w:t>https://github.com/stevenmiller888/mind</w:t>
-        </w:r>
-      </w:hyperlink>
+        <w:t>Mind</w:t>
+      </w:r>
+      <w:r>
+        <w:t>[</w:t>
+      </w:r>
+      <w:r>
+        <w:rPr>
+          <w:rStyle w:val="EndnoteReference"/>
+        </w:rPr>
+        <w:endnoteReference w:id="19"/>
+      </w:r>
+      <w:r>
+        <w:t>]</w:t>
+      </w:r>
     </w:p>
     <w:p>
       <w:pPr>
@@ -22107,16 +22209,17 @@
         </w:numPr>
       </w:pPr>
       <w:r>
-        <w:t xml:space="preserve">ConvNetJS: </w:t>
-      </w:r>
-      <w:hyperlink r:id="rId32" w:history="1">
-        <w:r>
-          <w:rPr>
-            <w:rStyle w:val="Hyperlink"/>
-          </w:rPr>
-          <w:t>https://github.com/karpathy/convnetjs</w:t>
-        </w:r>
-      </w:hyperlink>
+        <w:t>ConvNetJS[</w:t>
+      </w:r>
+      <w:r>
+        <w:rPr>
+          <w:rStyle w:val="EndnoteReference"/>
+        </w:rPr>
+        <w:endnoteReference w:id="20"/>
+      </w:r>
+      <w:r>
+        <w:t>]</w:t>
+      </w:r>
     </w:p>
     <w:p>
       <w:pPr>
@@ -22130,16 +22233,17 @@
         <w:t>Digital Neural Networks Architecture</w:t>
       </w:r>
       <w:r>
-        <w:t xml:space="preserve">: </w:t>
-      </w:r>
-      <w:hyperlink r:id="rId33" w:history="1">
-        <w:r>
-          <w:rPr>
-            <w:rStyle w:val="Hyperlink"/>
-          </w:rPr>
-          <w:t>https://github.com/dn2a/dn2a-javascript</w:t>
-        </w:r>
-      </w:hyperlink>
+        <w:t>[</w:t>
+      </w:r>
+      <w:r>
+        <w:rPr>
+          <w:rStyle w:val="EndnoteReference"/>
+        </w:rPr>
+        <w:endnoteReference w:id="21"/>
+      </w:r>
+      <w:r>
+        <w:t>]</w:t>
+      </w:r>
     </w:p>
     <w:p>
       <w:r>
@@ -22157,11 +22261,11 @@
           <w:numId w:val="11"/>
         </w:numPr>
       </w:pPr>
-      <w:bookmarkStart w:id="30" w:name="_Toc483078390"/>
+      <w:bookmarkStart w:id="29" w:name="_Toc483078390"/>
       <w:r>
         <w:t>Bài toán nhận dạng chữ viết tay</w:t>
       </w:r>
-      <w:bookmarkEnd w:id="30"/>
+      <w:bookmarkEnd w:id="29"/>
     </w:p>
     <w:p>
       <w:r>
@@ -23913,7 +24017,7 @@
         <w:rPr>
           <w:rStyle w:val="EndnoteReference"/>
         </w:rPr>
-        <w:endnoteReference w:id="8"/>
+        <w:endnoteReference w:id="22"/>
       </w:r>
       <w:r>
         <w:t>]</w:t>
@@ -24912,7 +25016,7 @@
       <w:pPr>
         <w:pStyle w:val="Heading1"/>
       </w:pPr>
-      <w:bookmarkStart w:id="31" w:name="_Toc483078391"/>
+      <w:bookmarkStart w:id="30" w:name="_Toc483078391"/>
       <w:r>
         <w:lastRenderedPageBreak/>
         <w:t xml:space="preserve">CHƯƠNG 3: </w:t>
@@ -24920,7 +25024,7 @@
       <w:r>
         <w:t>XÂY DỰNG ỨNG DỤNG</w:t>
       </w:r>
-      <w:bookmarkEnd w:id="31"/>
+      <w:bookmarkEnd w:id="30"/>
     </w:p>
     <w:p>
       <w:pPr>
@@ -24930,14 +25034,14 @@
           <w:numId w:val="25"/>
         </w:numPr>
       </w:pPr>
-      <w:bookmarkStart w:id="32" w:name="_Toc483078392"/>
+      <w:bookmarkStart w:id="31" w:name="_Toc483078392"/>
       <w:r>
         <w:t>Xây dựng bộ dữ liệ</w:t>
       </w:r>
       <w:r>
         <w:t>u sử dụng</w:t>
       </w:r>
-      <w:bookmarkEnd w:id="32"/>
+      <w:bookmarkEnd w:id="31"/>
     </w:p>
     <w:p>
       <w:pPr>
@@ -24987,7 +25091,7 @@
                     <pic:cNvPicPr/>
                   </pic:nvPicPr>
                   <pic:blipFill>
-                    <a:blip r:embed="rId34" cstate="print">
+                    <a:blip r:embed="rId22" cstate="print">
                       <a:extLst>
                         <a:ext uri="{28A0092B-C50C-407E-A947-70E740481C1C}">
                           <a14:useLocalDpi xmlns:a14="http://schemas.microsoft.com/office/drawing/2010/main" val="0"/>
@@ -25245,7 +25349,7 @@
                 <wp:positionV relativeFrom="paragraph">
                   <wp:posOffset>831851</wp:posOffset>
                 </wp:positionV>
-                <wp:extent cx="5720136" cy="1717228"/>
+                <wp:extent cx="5720136" cy="1717055"/>
                 <wp:effectExtent l="0" t="0" r="20320" b="10160"/>
                 <wp:wrapThrough wrapText="bothSides">
                   <wp:wrapPolygon edited="0">
@@ -25265,9 +25369,9 @@
                       <wpg:grpSpPr>
                         <a:xfrm>
                           <a:off x="0" y="0"/>
-                          <a:ext cx="5720136" cy="1717228"/>
+                          <a:ext cx="5720136" cy="1717055"/>
                           <a:chOff x="-4549" y="-48510"/>
-                          <a:chExt cx="5720136" cy="1717516"/>
+                          <a:chExt cx="5720136" cy="1717343"/>
                         </a:xfrm>
                       </wpg:grpSpPr>
                       <wpg:grpSp>
@@ -25322,7 +25426,7 @@
                             </pic:cNvPicPr>
                           </pic:nvPicPr>
                           <pic:blipFill>
-                            <a:blip r:embed="rId35" cstate="print">
+                            <a:blip r:embed="rId23" cstate="print">
                               <a:extLst>
                                 <a:ext uri="{28A0092B-C50C-407E-A947-70E740481C1C}">
                                   <a14:useLocalDpi xmlns:a14="http://schemas.microsoft.com/office/drawing/2010/main" val="0"/>
@@ -25358,7 +25462,7 @@
                             </pic:cNvPicPr>
                           </pic:nvPicPr>
                           <pic:blipFill>
-                            <a:blip r:embed="rId36" cstate="print">
+                            <a:blip r:embed="rId24" cstate="print">
                               <a:extLst>
                                 <a:ext uri="{28A0092B-C50C-407E-A947-70E740481C1C}">
                                   <a14:useLocalDpi xmlns:a14="http://schemas.microsoft.com/office/drawing/2010/main" val="0"/>
@@ -25387,7 +25491,7 @@
                             </pic:cNvPicPr>
                           </pic:nvPicPr>
                           <pic:blipFill>
-                            <a:blip r:embed="rId37">
+                            <a:blip r:embed="rId25">
                               <a:extLst>
                                 <a:ext uri="{28A0092B-C50C-407E-A947-70E740481C1C}">
                                   <a14:useLocalDpi xmlns:a14="http://schemas.microsoft.com/office/drawing/2010/main" val="0"/>
@@ -25613,15 +25717,7 @@
                                     <w:sz w:val="24"/>
                                     <w:lang w:val="vi-VN"/>
                                   </w:rPr>
-                                  <w:t>được cắt kích thước 10</w:t>
-                                </w:r>
-                                <w:r>
-                                  <w:rPr>
-                                    <w:i/>
-                                    <w:sz w:val="24"/>
-                                    <w:lang w:val="vi-VN"/>
-                                  </w:rPr>
-                                  <w:t xml:space="preserve"> </w:t>
+                                  <w:t xml:space="preserve">được cắt kích thước 10 </w:t>
                                 </w:r>
                                 <w:r>
                                   <w:rPr>
@@ -25723,8 +25819,8 @@
                         <wps:cNvSpPr txBox="1"/>
                         <wps:spPr>
                           <a:xfrm>
-                            <a:off x="587" y="1366746"/>
-                            <a:ext cx="5715000" cy="302260"/>
+                            <a:off x="587" y="1366522"/>
+                            <a:ext cx="5715000" cy="302311"/>
                           </a:xfrm>
                           <a:prstGeom prst="rect">
                             <a:avLst/>
@@ -25812,19 +25908,19 @@
           </mc:Choice>
           <mc:Fallback>
             <w:pict>
-              <v:group w14:anchorId="0C9D961B" id="Group_x0020_73" o:spid="_x0000_s1084" style="position:absolute;left:0;text-align:left;margin-left:18.95pt;margin-top:65.5pt;width:450.4pt;height:135.2pt;z-index:251766784;mso-height-relative:margin" coordorigin="-4549,-48510" coordsize="5720136,1717516" o:gfxdata="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">
+              <v:group w14:anchorId="0C9D961B" id="Group_x0020_73" o:spid="_x0000_s1084" style="position:absolute;left:0;text-align:left;margin-left:18.95pt;margin-top:65.5pt;width:450.4pt;height:135.2pt;z-index:251766784;mso-height-relative:margin" coordorigin="-4549,-48510" coordsize="5720136,1717343" o:gfxdata="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">
                 <v:group id="Group_x0020_65" o:spid="_x0000_s1085" style="position:absolute;left:-4549;top:-48510;width:5715739;height:1314945" coordorigin="-4549,-48510" coordsize="5715739,1314945" o:gfxdata="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">
                   <v:rect id="Rectangle_x0020_20" o:spid="_x0000_s1086" style="position:absolute;left:-4549;top:-48510;width:5715000;height:1314945;visibility:visible;mso-wrap-style:square;v-text-anchor:middle" o:gfxdata="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" fillcolor="white [3201]" strokecolor="#a5a5a5 [3206]" strokeweight="1pt"/>
                   <v:shape id="Picture_x0020_19" o:spid="_x0000_s1087" type="#_x0000_t75" style="position:absolute;left:449580;top:106680;width:490220;height:535940;visibility:visible;mso-wrap-style:square" o:gfxdata="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" stroked="t" strokecolor="#a5a5a5 [2092]">
-                    <v:imagedata r:id="rId38" o:title=""/>
+                    <v:imagedata r:id="rId26" o:title=""/>
                     <v:path arrowok="t"/>
                   </v:shape>
                   <v:shape id="Picture_x0020_21" o:spid="_x0000_s1088" type="#_x0000_t75" style="position:absolute;left:2057400;top:106680;width:490220;height:535940;visibility:visible;mso-wrap-style:square" o:gfxdata="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">
-                    <v:imagedata r:id="rId39" o:title=""/>
+                    <v:imagedata r:id="rId27" o:title=""/>
                     <v:path arrowok="t"/>
                   </v:shape>
                   <v:shape id="Picture_x0020_25" o:spid="_x0000_s1089" type="#_x0000_t75" style="position:absolute;left:4221480;top:106680;width:358775;height:507365;visibility:visible;mso-wrap-style:square" o:gfxdata="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" stroked="t" strokecolor="#a5a5a5 [2092]">
-                    <v:imagedata r:id="rId40" o:title=""/>
+                    <v:imagedata r:id="rId28" o:title=""/>
                     <v:path arrowok="t"/>
                   </v:shape>
                   <v:shape id="Text_x0020_Box_x0020_26" o:spid="_x0000_s1090" type="#_x0000_t202" style="position:absolute;left:106680;top:685800;width:1146810;height:346710;visibility:visible;mso-wrap-style:square;v-text-anchor:top" o:gfxdata="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" filled="f" stroked="f">
@@ -25923,15 +26019,7 @@
                               <w:sz w:val="24"/>
                               <w:lang w:val="vi-VN"/>
                             </w:rPr>
-                            <w:t>được cắt kích thước 10</w:t>
-                          </w:r>
-                          <w:r>
-                            <w:rPr>
-                              <w:i/>
-                              <w:sz w:val="24"/>
-                              <w:lang w:val="vi-VN"/>
-                            </w:rPr>
-                            <w:t xml:space="preserve"> </w:t>
+                            <w:t xml:space="preserve">được cắt kích thước 10 </w:t>
                           </w:r>
                           <w:r>
                             <w:rPr>
@@ -25966,7 +26054,7 @@
                     <v:stroke endarrow="block" joinstyle="miter"/>
                   </v:shape>
                 </v:group>
-                <v:shape id="Text_x0020_Box_x0020_69" o:spid="_x0000_s1095" type="#_x0000_t202" style="position:absolute;left:587;top:1366746;width:5715000;height:302260;visibility:visible;mso-wrap-style:square;v-text-anchor:top" o:gfxdata="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" stroked="f">
+                <v:shape id="Text_x0020_Box_x0020_69" o:spid="_x0000_s1095" type="#_x0000_t202" style="position:absolute;left:587;top:1366522;width:5715000;height:302311;visibility:visible;mso-wrap-style:square;v-text-anchor:top" o:gfxdata="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" stroked="f">
                   <v:textbox style="mso-fit-shape-to-text:t" inset="0,0,0,0">
                     <w:txbxContent>
                       <w:p>
@@ -26374,7 +26462,7 @@
                                             <pic:cNvPicPr/>
                                           </pic:nvPicPr>
                                           <pic:blipFill>
-                                            <a:blip r:embed="rId41">
+                                            <a:blip r:embed="rId29">
                                               <a:extLst>
                                                 <a:ext uri="{28A0092B-C50C-407E-A947-70E740481C1C}">
                                                   <a14:useLocalDpi xmlns:a14="http://schemas.microsoft.com/office/drawing/2010/main" val="0"/>
@@ -26426,7 +26514,7 @@
                                             <pic:cNvPicPr/>
                                           </pic:nvPicPr>
                                           <pic:blipFill>
-                                            <a:blip r:embed="rId42">
+                                            <a:blip r:embed="rId30">
                                               <a:extLst>
                                                 <a:ext uri="{28A0092B-C50C-407E-A947-70E740481C1C}">
                                                   <a14:useLocalDpi xmlns:a14="http://schemas.microsoft.com/office/drawing/2010/main" val="0"/>
@@ -26579,7 +26667,7 @@
                                       <pic:cNvPicPr/>
                                     </pic:nvPicPr>
                                     <pic:blipFill>
-                                      <a:blip r:embed="rId43">
+                                      <a:blip r:embed="rId29">
                                         <a:extLst>
                                           <a:ext uri="{28A0092B-C50C-407E-A947-70E740481C1C}">
                                             <a14:useLocalDpi xmlns:a14="http://schemas.microsoft.com/office/drawing/2010/main" val="0"/>
@@ -26631,7 +26719,7 @@
                                       <pic:cNvPicPr/>
                                     </pic:nvPicPr>
                                     <pic:blipFill>
-                                      <a:blip r:embed="rId44">
+                                      <a:blip r:embed="rId30">
                                         <a:extLst>
                                           <a:ext uri="{28A0092B-C50C-407E-A947-70E740481C1C}">
                                             <a14:useLocalDpi xmlns:a14="http://schemas.microsoft.com/office/drawing/2010/main" val="0"/>
@@ -28567,11 +28655,11 @@
           <w:numId w:val="25"/>
         </w:numPr>
       </w:pPr>
-      <w:bookmarkStart w:id="33" w:name="_Toc483078393"/>
+      <w:bookmarkStart w:id="32" w:name="_Toc483078393"/>
       <w:r>
         <w:t>Xây dựng mạng</w:t>
       </w:r>
-      <w:bookmarkEnd w:id="33"/>
+      <w:bookmarkEnd w:id="32"/>
       <w:r>
         <w:t xml:space="preserve"> Neural nhận dạng ký tự</w:t>
       </w:r>
@@ -28730,7 +28818,7 @@
         <w:rPr>
           <w:rStyle w:val="EndnoteReference"/>
         </w:rPr>
-        <w:endnoteReference w:id="9"/>
+        <w:endnoteReference w:id="23"/>
       </w:r>
       <w:r>
         <w:t xml:space="preserve">] để hỗ trợ thực hiện </w:t>
@@ -31809,12 +31897,13 @@
           <w:numId w:val="25"/>
         </w:numPr>
       </w:pPr>
-      <w:bookmarkStart w:id="34" w:name="_Toc483078394"/>
+      <w:bookmarkStart w:id="33" w:name="_Toc483078394"/>
       <w:r>
         <w:t>Xây dựng ứng dụng</w:t>
       </w:r>
-      <w:bookmarkEnd w:id="34"/>
-    </w:p>
+      <w:bookmarkEnd w:id="33"/>
+    </w:p>
+    <w:p/>
     <w:p>
       <w:pPr>
         <w:pStyle w:val="ListParagraph"/>
@@ -31830,7 +31919,12 @@
         <w:t>chức năng</w:t>
       </w:r>
       <w:r>
-        <w:t>, các mô hình UML</w:t>
+        <w:t>, c</w:t>
+      </w:r>
+      <w:bookmarkStart w:id="34" w:name="_GoBack"/>
+      <w:bookmarkEnd w:id="34"/>
+      <w:r>
+        <w:t>ác mô hình UML</w:t>
       </w:r>
     </w:p>
     <w:p>
@@ -31999,14 +32093,20 @@
         <w:endnoteRef/>
       </w:r>
       <w:r>
+        <w:rPr>
+          <w:lang w:val="vi-VN"/>
+        </w:rPr>
         <w:t xml:space="preserve">] </w:t>
       </w:r>
-      <w:r>
-        <w:rPr>
-          <w:szCs w:val="26"/>
-        </w:rPr>
-        <w:t>https://chocolatey.org</w:t>
-      </w:r>
+      <w:hyperlink r:id="rId1" w:history="1">
+        <w:r>
+          <w:rPr>
+            <w:rStyle w:val="Hyperlink"/>
+            <w:szCs w:val="26"/>
+          </w:rPr>
+          <w:t>https://nodejs.org/en/download/</w:t>
+        </w:r>
+      </w:hyperlink>
     </w:p>
   </w:endnote>
   <w:endnote w:id="2">
@@ -32031,9 +32131,9 @@
       </w:r>
       <w:r>
         <w:rPr>
-          <w:lang w:val="vi-VN"/>
-        </w:rPr>
-        <w:t>https://brew.sh</w:t>
+          <w:szCs w:val="26"/>
+        </w:rPr>
+        <w:t>https://chocolatey.org</w:t>
       </w:r>
     </w:p>
   </w:endnote>
@@ -32041,7 +32141,6 @@
     <w:p>
       <w:pPr>
         <w:pStyle w:val="EndnoteText"/>
-        <w:spacing w:line="276" w:lineRule="auto"/>
         <w:rPr>
           <w:lang w:val="vi-VN"/>
         </w:rPr>
@@ -32056,13 +32155,13 @@
         <w:endnoteRef/>
       </w:r>
       <w:r>
-        <w:t>]</w:t>
-      </w:r>
-      <w:r>
-        <w:t>Yen, Stephen. “NoSQL is a Horsele</w:t>
-      </w:r>
-      <w:r>
-        <w:t>ss Carriage” (PDF). NorthScale.</w:t>
+        <w:t xml:space="preserve">] </w:t>
+      </w:r>
+      <w:r>
+        <w:rPr>
+          <w:lang w:val="vi-VN"/>
+        </w:rPr>
+        <w:t>https://brew.sh</w:t>
       </w:r>
     </w:p>
   </w:endnote>
@@ -32070,7 +32169,6 @@
     <w:p>
       <w:pPr>
         <w:pStyle w:val="EndnoteText"/>
-        <w:spacing w:line="276" w:lineRule="auto"/>
         <w:rPr>
           <w:lang w:val="vi-VN"/>
         </w:rPr>
@@ -32088,22 +32186,10 @@
         <w:t xml:space="preserve">] </w:t>
       </w:r>
       <w:r>
-        <w:t>McCulloch</w:t>
-      </w:r>
-      <w:r>
-        <w:t>, Warren; Walter Pitts (1943). “</w:t>
-      </w:r>
-      <w:r>
-        <w:t>A Logical Calculus of Ideas Immane</w:t>
-      </w:r>
-      <w:r>
-        <w:t>nt in Nervous Activity”</w:t>
-      </w:r>
-      <w:r>
-        <w:t>. Bulle</w:t>
-      </w:r>
-      <w:r>
-        <w:t>tin of Mathematical Biophysics.</w:t>
+        <w:rPr>
+          <w:lang w:val="vi-VN"/>
+        </w:rPr>
+        <w:t>https://www.npmjs.com</w:t>
       </w:r>
     </w:p>
   </w:endnote>
@@ -32111,6 +32197,9 @@
     <w:p>
       <w:pPr>
         <w:pStyle w:val="EndnoteText"/>
+        <w:rPr>
+          <w:lang w:val="vi-VN"/>
+        </w:rPr>
       </w:pPr>
       <w:r>
         <w:t>[</w:t>
@@ -32125,7 +32214,7 @@
         <w:t xml:space="preserve">] </w:t>
       </w:r>
       <w:r>
-        <w:t>https://en.wikipedia.org/wiki/Stochastic_gradient_descent#Momentum</w:t>
+        <w:t>https://yarnpkg.com/lang/en/</w:t>
       </w:r>
     </w:p>
   </w:endnote>
@@ -32133,6 +32222,7 @@
     <w:p>
       <w:pPr>
         <w:pStyle w:val="EndnoteText"/>
+        <w:spacing w:line="276" w:lineRule="auto"/>
         <w:rPr>
           <w:lang w:val="vi-VN"/>
         </w:rPr>
@@ -32147,10 +32237,16 @@
         <w:endnoteRef/>
       </w:r>
       <w:r>
-        <w:t xml:space="preserve">] </w:t>
-      </w:r>
-      <w:r>
-        <w:t>https://en.wikipedia.org/wiki/Newton's_method</w:t>
+        <w:t>]</w:t>
+      </w:r>
+      <w:r>
+        <w:t xml:space="preserve"> </w:t>
+      </w:r>
+      <w:r>
+        <w:t>Yen, Stephen. “NoSQL is a Horsele</w:t>
+      </w:r>
+      <w:r>
+        <w:t>ss Carriage” (PDF). NorthScale.</w:t>
       </w:r>
     </w:p>
   </w:endnote>
@@ -32172,11 +32268,20 @@
         <w:endnoteRef/>
       </w:r>
       <w:r>
+        <w:rPr>
+          <w:lang w:val="vi-VN"/>
+        </w:rPr>
         <w:t xml:space="preserve">] </w:t>
       </w:r>
-      <w:r>
-        <w:t>http://machinelearningcoban.com/2017/01/12/gradientdescent/</w:t>
-      </w:r>
+      <w:hyperlink r:id="rId2" w:history="1">
+        <w:r>
+          <w:rPr>
+            <w:rStyle w:val="Hyperlink"/>
+            <w:lang w:val="vi-VN"/>
+          </w:rPr>
+          <w:t>https://www.mongodb.com/download-center</w:t>
+        </w:r>
+      </w:hyperlink>
     </w:p>
   </w:endnote>
   <w:endnote w:id="8">
@@ -32200,14 +32305,444 @@
         <w:t xml:space="preserve">] </w:t>
       </w:r>
       <w:r>
-        <w:rPr>
-          <w:lang w:val="vi-VN"/>
-        </w:rPr>
-        <w:t>Phạm Anh Phương (2009), “Một số phương pháp trích chọn đặc trưng hiệu quả cho bài toán nhận dạng chữ viết tay rời rạc”, Tạp chí khoa học Đại học Huế, số 53</w:t>
+        <w:t>http://download.redis.io/redis-stable.tar.gz</w:t>
       </w:r>
     </w:p>
   </w:endnote>
   <w:endnote w:id="9">
+    <w:p>
+      <w:pPr>
+        <w:pStyle w:val="EndnoteText"/>
+        <w:rPr>
+          <w:lang w:val="vi-VN"/>
+        </w:rPr>
+      </w:pPr>
+      <w:r>
+        <w:rPr>
+          <w:lang w:val="vi-VN"/>
+        </w:rPr>
+        <w:t>[</w:t>
+      </w:r>
+      <w:r>
+        <w:rPr>
+          <w:rStyle w:val="EndnoteReference"/>
+        </w:rPr>
+        <w:endnoteRef/>
+      </w:r>
+      <w:r>
+        <w:rPr>
+          <w:lang w:val="vi-VN"/>
+        </w:rPr>
+        <w:t>]</w:t>
+      </w:r>
+      <w:r>
+        <w:rPr>
+          <w:lang w:val="vi-VN"/>
+        </w:rPr>
+        <w:t xml:space="preserve"> </w:t>
+      </w:r>
+      <w:hyperlink r:id="rId3" w:history="1">
+        <w:r>
+          <w:rPr>
+            <w:rStyle w:val="Hyperlink"/>
+          </w:rPr>
+          <w:t>https://github.com/nrk/predis</w:t>
+        </w:r>
+      </w:hyperlink>
+    </w:p>
+  </w:endnote>
+  <w:endnote w:id="10">
+    <w:p>
+      <w:pPr>
+        <w:pStyle w:val="EndnoteText"/>
+        <w:spacing w:line="276" w:lineRule="auto"/>
+        <w:rPr>
+          <w:lang w:val="vi-VN"/>
+        </w:rPr>
+      </w:pPr>
+      <w:r>
+        <w:t>[</w:t>
+      </w:r>
+      <w:r>
+        <w:rPr>
+          <w:rStyle w:val="EndnoteReference"/>
+        </w:rPr>
+        <w:endnoteRef/>
+      </w:r>
+      <w:r>
+        <w:t xml:space="preserve">] </w:t>
+      </w:r>
+      <w:r>
+        <w:t>McCulloch</w:t>
+      </w:r>
+      <w:r>
+        <w:t>, Warren; Walter Pitts (1943). “</w:t>
+      </w:r>
+      <w:r>
+        <w:t>A Logical Calculus of Ideas Immane</w:t>
+      </w:r>
+      <w:r>
+        <w:t>nt in Nervous Activity”</w:t>
+      </w:r>
+      <w:r>
+        <w:t>. Bulle</w:t>
+      </w:r>
+      <w:r>
+        <w:t>tin of Mathematical Biophysics.</w:t>
+      </w:r>
+    </w:p>
+  </w:endnote>
+  <w:endnote w:id="11">
+    <w:p>
+      <w:pPr>
+        <w:pStyle w:val="EndnoteText"/>
+      </w:pPr>
+      <w:r>
+        <w:t>[</w:t>
+      </w:r>
+      <w:r>
+        <w:rPr>
+          <w:rStyle w:val="EndnoteReference"/>
+        </w:rPr>
+        <w:endnoteRef/>
+      </w:r>
+      <w:r>
+        <w:t xml:space="preserve">] </w:t>
+      </w:r>
+      <w:r>
+        <w:t>https://en.wikipedia.org/wiki/Stochastic_gradient_descent#Momentum</w:t>
+      </w:r>
+    </w:p>
+  </w:endnote>
+  <w:endnote w:id="12">
+    <w:p>
+      <w:pPr>
+        <w:pStyle w:val="EndnoteText"/>
+        <w:rPr>
+          <w:lang w:val="vi-VN"/>
+        </w:rPr>
+      </w:pPr>
+      <w:r>
+        <w:t>[</w:t>
+      </w:r>
+      <w:r>
+        <w:rPr>
+          <w:rStyle w:val="EndnoteReference"/>
+        </w:rPr>
+        <w:endnoteRef/>
+      </w:r>
+      <w:r>
+        <w:t xml:space="preserve">] </w:t>
+      </w:r>
+      <w:r>
+        <w:t>https://en.wikipedia.org/wiki/Newton's_method</w:t>
+      </w:r>
+    </w:p>
+  </w:endnote>
+  <w:endnote w:id="13">
+    <w:p>
+      <w:pPr>
+        <w:pStyle w:val="EndnoteText"/>
+        <w:rPr>
+          <w:lang w:val="vi-VN"/>
+        </w:rPr>
+      </w:pPr>
+      <w:r>
+        <w:t>[</w:t>
+      </w:r>
+      <w:r>
+        <w:rPr>
+          <w:rStyle w:val="EndnoteReference"/>
+        </w:rPr>
+        <w:endnoteRef/>
+      </w:r>
+      <w:r>
+        <w:t xml:space="preserve">] </w:t>
+      </w:r>
+      <w:r>
+        <w:t>http://machinelearningcoban.com/2017/01/12/gradientdescent/</w:t>
+      </w:r>
+    </w:p>
+  </w:endnote>
+  <w:endnote w:id="14">
+    <w:p>
+      <w:pPr>
+        <w:pStyle w:val="EndnoteText"/>
+        <w:rPr>
+          <w:lang w:val="vi-VN"/>
+        </w:rPr>
+      </w:pPr>
+      <w:r>
+        <w:rPr>
+          <w:lang w:val="vi-VN"/>
+        </w:rPr>
+        <w:t>[</w:t>
+      </w:r>
+      <w:r>
+        <w:rPr>
+          <w:rStyle w:val="EndnoteReference"/>
+        </w:rPr>
+        <w:endnoteRef/>
+      </w:r>
+      <w:r>
+        <w:rPr>
+          <w:lang w:val="vi-VN"/>
+        </w:rPr>
+        <w:t xml:space="preserve">] </w:t>
+      </w:r>
+      <w:r>
+        <w:rPr>
+          <w:lang w:val="vi-VN"/>
+        </w:rPr>
+        <w:t>https://github.com/harthur-org/brain.js</w:t>
+      </w:r>
+    </w:p>
+  </w:endnote>
+  <w:endnote w:id="15">
+    <w:p>
+      <w:pPr>
+        <w:pStyle w:val="EndnoteText"/>
+        <w:rPr>
+          <w:lang w:val="vi-VN"/>
+        </w:rPr>
+      </w:pPr>
+      <w:r>
+        <w:t>[</w:t>
+      </w:r>
+      <w:r>
+        <w:rPr>
+          <w:rStyle w:val="EndnoteReference"/>
+        </w:rPr>
+        <w:endnoteRef/>
+      </w:r>
+      <w:r>
+        <w:t xml:space="preserve">] </w:t>
+      </w:r>
+      <w:hyperlink r:id="rId4" w:history="1">
+        <w:r>
+          <w:rPr>
+            <w:rStyle w:val="Hyperlink"/>
+          </w:rPr>
+          <w:t>https://www.npmjs.com/package/neuralnetwork</w:t>
+        </w:r>
+      </w:hyperlink>
+    </w:p>
+  </w:endnote>
+  <w:endnote w:id="16">
+    <w:p>
+      <w:pPr>
+        <w:pStyle w:val="EndnoteText"/>
+        <w:rPr>
+          <w:lang w:val="vi-VN"/>
+        </w:rPr>
+      </w:pPr>
+      <w:r>
+        <w:rPr>
+          <w:lang w:val="vi-VN"/>
+        </w:rPr>
+        <w:t>[</w:t>
+      </w:r>
+      <w:r>
+        <w:rPr>
+          <w:rStyle w:val="EndnoteReference"/>
+        </w:rPr>
+        <w:endnoteRef/>
+      </w:r>
+      <w:r>
+        <w:rPr>
+          <w:lang w:val="vi-VN"/>
+        </w:rPr>
+        <w:t xml:space="preserve">] </w:t>
+      </w:r>
+      <w:hyperlink r:id="rId5" w:history="1">
+        <w:r>
+          <w:rPr>
+            <w:rStyle w:val="Hyperlink"/>
+          </w:rPr>
+          <w:t>https://github.com/junku901/dnn</w:t>
+        </w:r>
+      </w:hyperlink>
+    </w:p>
+  </w:endnote>
+  <w:endnote w:id="17">
+    <w:p>
+      <w:pPr>
+        <w:pStyle w:val="EndnoteText"/>
+        <w:rPr>
+          <w:lang w:val="vi-VN"/>
+        </w:rPr>
+      </w:pPr>
+      <w:r>
+        <w:t>[</w:t>
+      </w:r>
+      <w:r>
+        <w:rPr>
+          <w:rStyle w:val="EndnoteReference"/>
+        </w:rPr>
+        <w:endnoteRef/>
+      </w:r>
+      <w:r>
+        <w:t xml:space="preserve">] </w:t>
+      </w:r>
+      <w:hyperlink r:id="rId6" w:history="1">
+        <w:r>
+          <w:rPr>
+            <w:rStyle w:val="Hyperlink"/>
+          </w:rPr>
+          <w:t>https://github.com/cazala/synaptic</w:t>
+        </w:r>
+      </w:hyperlink>
+    </w:p>
+  </w:endnote>
+  <w:endnote w:id="18">
+    <w:p>
+      <w:pPr>
+        <w:pStyle w:val="EndnoteText"/>
+        <w:rPr>
+          <w:lang w:val="vi-VN"/>
+        </w:rPr>
+      </w:pPr>
+      <w:r>
+        <w:t>[</w:t>
+      </w:r>
+      <w:r>
+        <w:rPr>
+          <w:rStyle w:val="EndnoteReference"/>
+        </w:rPr>
+        <w:endnoteRef/>
+      </w:r>
+      <w:r>
+        <w:t xml:space="preserve">] </w:t>
+      </w:r>
+      <w:hyperlink r:id="rId7" w:history="1">
+        <w:r>
+          <w:rPr>
+            <w:rStyle w:val="Hyperlink"/>
+          </w:rPr>
+          <w:t>https://www.npmjs.com/package/node-neural-network</w:t>
+        </w:r>
+      </w:hyperlink>
+    </w:p>
+  </w:endnote>
+  <w:endnote w:id="19">
+    <w:p>
+      <w:pPr>
+        <w:pStyle w:val="EndnoteText"/>
+        <w:rPr>
+          <w:lang w:val="vi-VN"/>
+        </w:rPr>
+      </w:pPr>
+      <w:r>
+        <w:t>[</w:t>
+      </w:r>
+      <w:r>
+        <w:rPr>
+          <w:rStyle w:val="EndnoteReference"/>
+        </w:rPr>
+        <w:endnoteRef/>
+      </w:r>
+      <w:r>
+        <w:t xml:space="preserve">] </w:t>
+      </w:r>
+      <w:hyperlink r:id="rId8" w:history="1">
+        <w:r>
+          <w:rPr>
+            <w:rStyle w:val="Hyperlink"/>
+          </w:rPr>
+          <w:t>https://github.com/stevenmiller888/mind</w:t>
+        </w:r>
+      </w:hyperlink>
+    </w:p>
+  </w:endnote>
+  <w:endnote w:id="20">
+    <w:p>
+      <w:pPr>
+        <w:pStyle w:val="EndnoteText"/>
+        <w:rPr>
+          <w:lang w:val="vi-VN"/>
+        </w:rPr>
+      </w:pPr>
+      <w:r>
+        <w:t>[</w:t>
+      </w:r>
+      <w:r>
+        <w:rPr>
+          <w:rStyle w:val="EndnoteReference"/>
+        </w:rPr>
+        <w:endnoteRef/>
+      </w:r>
+      <w:r>
+        <w:t xml:space="preserve">] </w:t>
+      </w:r>
+      <w:hyperlink r:id="rId9" w:history="1">
+        <w:r>
+          <w:rPr>
+            <w:rStyle w:val="Hyperlink"/>
+          </w:rPr>
+          <w:t>https://github.com/karpathy/convnetjs</w:t>
+        </w:r>
+      </w:hyperlink>
+    </w:p>
+  </w:endnote>
+  <w:endnote w:id="21">
+    <w:p>
+      <w:pPr>
+        <w:pStyle w:val="EndnoteText"/>
+        <w:rPr>
+          <w:lang w:val="vi-VN"/>
+        </w:rPr>
+      </w:pPr>
+      <w:r>
+        <w:t>[</w:t>
+      </w:r>
+      <w:r>
+        <w:rPr>
+          <w:rStyle w:val="EndnoteReference"/>
+        </w:rPr>
+        <w:endnoteRef/>
+      </w:r>
+      <w:r>
+        <w:t xml:space="preserve">] </w:t>
+      </w:r>
+      <w:hyperlink r:id="rId10" w:history="1">
+        <w:r>
+          <w:rPr>
+            <w:rStyle w:val="Hyperlink"/>
+          </w:rPr>
+          <w:t>https://github.com/dn2a/dn2a-javascript</w:t>
+        </w:r>
+      </w:hyperlink>
+    </w:p>
+  </w:endnote>
+  <w:endnote w:id="22">
+    <w:p>
+      <w:pPr>
+        <w:pStyle w:val="EndnoteText"/>
+        <w:rPr>
+          <w:lang w:val="vi-VN"/>
+        </w:rPr>
+      </w:pPr>
+      <w:r>
+        <w:t>[</w:t>
+      </w:r>
+      <w:r>
+        <w:rPr>
+          <w:rStyle w:val="EndnoteReference"/>
+        </w:rPr>
+        <w:endnoteRef/>
+      </w:r>
+      <w:r>
+        <w:t xml:space="preserve">] </w:t>
+      </w:r>
+      <w:r>
+        <w:rPr>
+          <w:lang w:val="vi-VN"/>
+        </w:rPr>
+        <w:t>Phạm Anh Phương (2009), “Một số phương pháp trích chọn đặc trưng hiệu quả cho bài toán nhận dạng chữ viết tay rời rạc”, Tạp chí khoa học Đại học Huế, số 53</w:t>
+      </w:r>
+    </w:p>
+  </w:endnote>
+  <w:endnote w:id="23">
     <w:p>
       <w:pPr>
         <w:pStyle w:val="EndnoteText"/>
@@ -36498,7 +37033,6 @@
   <w:style w:type="character" w:default="1" w:styleId="DefaultParagraphFont">
     <w:name w:val="Default Paragraph Font"/>
     <w:uiPriority w:val="1"/>
-    <w:semiHidden/>
     <w:unhideWhenUsed/>
   </w:style>
   <w:style w:type="table" w:default="1" w:styleId="TableNormal">
@@ -37427,11 +37961,11 @@
 </file>
 
 <file path=customXml/item1.xml><?xml version="1.0" encoding="utf-8"?>
-<b:Sources xmlns:b="http://schemas.openxmlformats.org/officeDocument/2006/bibliography" xmlns="http://schemas.openxmlformats.org/officeDocument/2006/bibliography" SelectedStyle="/APA.XSL" StyleName="APA"/>
+<b:Sources xmlns:b="http://schemas.openxmlformats.org/officeDocument/2006/bibliography" xmlns="http://schemas.openxmlformats.org/officeDocument/2006/bibliography" SelectedStyle="/CHICAGO.XSL" StyleName="Chicago"/>
 </file>
 
 <file path=customXml/itemProps1.xml><?xml version="1.0" encoding="utf-8"?>
-<ds:datastoreItem xmlns:ds="http://schemas.openxmlformats.org/officeDocument/2006/customXml" ds:itemID="{5B7E6F5C-97C8-AE41-A2F2-8E9D5CBBD2BD}">
+<ds:datastoreItem xmlns:ds="http://schemas.openxmlformats.org/officeDocument/2006/customXml" ds:itemID="{F1C56F61-AF0E-AC48-A1B4-2AE715681CE7}">
   <ds:schemaRefs>
     <ds:schemaRef ds:uri="http://schemas.openxmlformats.org/officeDocument/2006/bibliography"/>
   </ds:schemaRefs>

</xml_diff>